<commit_message>
Revised Ps 136. Prep Pss 137-139
</commit_message>
<xml_diff>
--- a/Psalms/136.docx
+++ b/Psalms/136.docx
@@ -170,6 +170,14 @@
           </w:tcPr>
           <w:p>
             <w:pPr>
+              <w:pStyle w:val="Rubric"/>
+            </w:pPr>
+            <w:r>
+              <w:t>1 (By David)</w:t>
+            </w:r>
+          </w:p>
+          <w:p>
+            <w:pPr>
               <w:pStyle w:val="EngIndEnd"/>
             </w:pPr>
           </w:p>
@@ -188,6 +196,52 @@
           <w:tcPr>
             <w:tcW w:w="615" w:type="pct"/>
           </w:tcPr>
+          <w:p>
+            <w:pPr>
+              <w:pStyle w:val="EnglishHangNoCoptic"/>
+            </w:pPr>
+            <w:r>
+              <w:t>By the rivers of Babylon</w:t>
+            </w:r>
+            <w:r>
+              <w:t>—</w:t>
+            </w:r>
+          </w:p>
+          <w:p>
+            <w:pPr>
+              <w:pStyle w:val="EnglishHangNoCoptic"/>
+            </w:pPr>
+            <w:r>
+              <w:tab/>
+            </w:r>
+            <w:r>
+              <w:t xml:space="preserve">There </w:t>
+            </w:r>
+            <w:r>
+              <w:t>we sat down</w:t>
+            </w:r>
+            <w:r>
+              <w:t>,</w:t>
+            </w:r>
+            <w:r>
+              <w:t xml:space="preserve"> and wept</w:t>
+            </w:r>
+          </w:p>
+          <w:p>
+            <w:pPr>
+              <w:pStyle w:val="EnglishHangEndNoCoptic"/>
+            </w:pPr>
+            <w:r>
+              <w:tab/>
+              <w:t>when we remembered Zion.</w:t>
+            </w:r>
+            <w:r>
+              <w:rPr>
+                <w:rStyle w:val="FootnoteReference"/>
+              </w:rPr>
+              <w:footnoteReference w:id="2"/>
+            </w:r>
+          </w:p>
           <w:p/>
         </w:tc>
         <w:tc>
@@ -404,6 +458,31 @@
           <w:tcPr>
             <w:tcW w:w="615" w:type="pct"/>
           </w:tcPr>
+          <w:p>
+            <w:pPr>
+              <w:pStyle w:val="EnglishHangNoCoptic"/>
+            </w:pPr>
+            <w:r>
+              <w:t xml:space="preserve">2 </w:t>
+            </w:r>
+            <w:r>
+              <w:t>We hung up our instruments</w:t>
+            </w:r>
+          </w:p>
+          <w:p>
+            <w:pPr>
+              <w:pStyle w:val="EnglishHangEndNoCoptic"/>
+            </w:pPr>
+            <w:r>
+              <w:tab/>
+            </w:r>
+            <w:r>
+              <w:t>on the willows in its midst</w:t>
+            </w:r>
+            <w:r>
+              <w:t>.</w:t>
+            </w:r>
+          </w:p>
           <w:p/>
         </w:tc>
         <w:tc>
@@ -563,6 +642,50 @@
           <w:tcPr>
             <w:tcW w:w="615" w:type="pct"/>
           </w:tcPr>
+          <w:p>
+            <w:pPr>
+              <w:pStyle w:val="EnglishHangNoCoptic"/>
+            </w:pPr>
+            <w:r>
+              <w:t xml:space="preserve">3 For there our captors asked us for </w:t>
+            </w:r>
+            <w:r>
+              <w:t xml:space="preserve">the words of our </w:t>
+            </w:r>
+            <w:r>
+              <w:t>songs</w:t>
+            </w:r>
+            <w:r>
+              <w:t>,</w:t>
+            </w:r>
+          </w:p>
+          <w:p>
+            <w:pPr>
+              <w:pStyle w:val="EnglishHangNoCoptic"/>
+            </w:pPr>
+            <w:r>
+              <w:tab/>
+              <w:t xml:space="preserve">and </w:t>
+            </w:r>
+            <w:r>
+              <w:t>those who had carried us away for a hymn,</w:t>
+            </w:r>
+          </w:p>
+          <w:p>
+            <w:pPr>
+              <w:pStyle w:val="EnglishHangEndNoCoptic"/>
+            </w:pPr>
+            <w:r>
+              <w:tab/>
+              <w:t>“</w:t>
+            </w:r>
+            <w:r>
+              <w:t>Sin</w:t>
+            </w:r>
+            <w:r>
+              <w:t>g us some of the songs of Zion.”</w:t>
+            </w:r>
+          </w:p>
           <w:p/>
         </w:tc>
         <w:tc>
@@ -769,6 +892,23 @@
           <w:tcPr>
             <w:tcW w:w="615" w:type="pct"/>
           </w:tcPr>
+          <w:p>
+            <w:pPr>
+              <w:pStyle w:val="EnglishHangNoCoptic"/>
+            </w:pPr>
+            <w:r>
+              <w:t>4 How can we sing the Lord’s song</w:t>
+            </w:r>
+          </w:p>
+          <w:p>
+            <w:pPr>
+              <w:pStyle w:val="EnglishHangEndNoCoptic"/>
+            </w:pPr>
+            <w:r>
+              <w:tab/>
+              <w:t>in a foreign land?</w:t>
+            </w:r>
+          </w:p>
           <w:p/>
         </w:tc>
         <w:tc>
@@ -777,6 +917,7 @@
           </w:tcPr>
           <w:p>
             <w:r>
+              <w:lastRenderedPageBreak/>
               <w:t>How shall we sing the Lord’s song in a strange land?</w:t>
             </w:r>
           </w:p>
@@ -874,6 +1015,7 @@
                 <w:szCs w:val="24"/>
                 <w:shd w:val="clear" w:color="auto" w:fill="FFFFFF"/>
               </w:rPr>
+              <w:lastRenderedPageBreak/>
               <w:t>In a foreign land?</w:t>
             </w:r>
           </w:p>
@@ -936,6 +1078,23 @@
           <w:tcPr>
             <w:tcW w:w="615" w:type="pct"/>
           </w:tcPr>
+          <w:p>
+            <w:pPr>
+              <w:pStyle w:val="EnglishHangNoCoptic"/>
+            </w:pPr>
+            <w:r>
+              <w:t>5 If I forget you, O Jerusalem,</w:t>
+            </w:r>
+          </w:p>
+          <w:p>
+            <w:pPr>
+              <w:pStyle w:val="EnglishHangEndNoCoptic"/>
+            </w:pPr>
+            <w:r>
+              <w:tab/>
+              <w:t>may my right hand be forgotten!</w:t>
+            </w:r>
+          </w:p>
           <w:p/>
         </w:tc>
         <w:tc>
@@ -957,15 +1116,7 @@
               <w:pStyle w:val="EngIndEnd"/>
             </w:pPr>
             <w:r>
-              <w:t xml:space="preserve">If I forget you, O </w:t>
-            </w:r>
-            <w:proofErr w:type="spellStart"/>
-            <w:r>
-              <w:t>Ierouslem</w:t>
-            </w:r>
-            <w:proofErr w:type="spellEnd"/>
-            <w:r>
-              <w:t>,</w:t>
+              <w:t>If I forget you, O Ierouslem,</w:t>
             </w:r>
           </w:p>
           <w:p>
@@ -1085,7 +1236,7 @@
               <w:rPr>
                 <w:rStyle w:val="FootnoteReference"/>
               </w:rPr>
-              <w:footnoteReference w:id="2"/>
+              <w:footnoteReference w:id="3"/>
             </w:r>
           </w:p>
           <w:p>
@@ -1127,6 +1278,67 @@
           <w:tcPr>
             <w:tcW w:w="615" w:type="pct"/>
           </w:tcPr>
+          <w:p>
+            <w:pPr>
+              <w:pStyle w:val="EnglishHangNoCoptic"/>
+            </w:pPr>
+            <w:r>
+              <w:t>6 May my tongue stick in my throat</w:t>
+            </w:r>
+          </w:p>
+          <w:p>
+            <w:pPr>
+              <w:pStyle w:val="EnglishHangNoCoptic"/>
+            </w:pPr>
+            <w:r>
+              <w:tab/>
+              <w:t>if I do not remember you,</w:t>
+            </w:r>
+          </w:p>
+          <w:p>
+            <w:pPr>
+              <w:pStyle w:val="EnglishHangNoCoptic"/>
+            </w:pPr>
+            <w:r>
+              <w:tab/>
+              <w:t xml:space="preserve">if I do not </w:t>
+            </w:r>
+            <w:r>
+              <w:t>place</w:t>
+            </w:r>
+            <w:r>
+              <w:t xml:space="preserve"> Jerusalem</w:t>
+            </w:r>
+            <w:r>
+              <w:t xml:space="preserve"> first,</w:t>
+            </w:r>
+            <w:r>
+              <w:rPr>
+                <w:rStyle w:val="FootnoteReference"/>
+              </w:rPr>
+              <w:footnoteReference w:id="4"/>
+            </w:r>
+          </w:p>
+          <w:p>
+            <w:pPr>
+              <w:pStyle w:val="EnglishHangEndNoCoptic"/>
+            </w:pPr>
+            <w:r>
+              <w:tab/>
+            </w:r>
+            <w:r>
+              <w:t>at</w:t>
+            </w:r>
+            <w:r>
+              <w:t xml:space="preserve"> </w:t>
+            </w:r>
+            <w:r>
+              <w:t>the beginning of</w:t>
+            </w:r>
+            <w:r>
+              <w:t xml:space="preserve"> my joy.</w:t>
+            </w:r>
+          </w:p>
           <w:p/>
         </w:tc>
         <w:tc>
@@ -1164,15 +1376,7 @@
               <w:pStyle w:val="EngIndEnd"/>
             </w:pPr>
             <w:r>
-              <w:t xml:space="preserve">if I did not set </w:t>
-            </w:r>
-            <w:proofErr w:type="spellStart"/>
-            <w:r>
-              <w:t>Ierousalem</w:t>
-            </w:r>
-            <w:proofErr w:type="spellEnd"/>
-            <w:r>
-              <w:t xml:space="preserve"> at the beginning of my gladness.</w:t>
+              <w:t>if I did not set Ierousalem at the beginning of my gladness.</w:t>
             </w:r>
           </w:p>
         </w:tc>
@@ -1348,6 +1552,54 @@
           <w:tcPr>
             <w:tcW w:w="615" w:type="pct"/>
           </w:tcPr>
+          <w:p>
+            <w:pPr>
+              <w:pStyle w:val="EnglishHangNoCoptic"/>
+            </w:pPr>
+            <w:r>
+              <w:t>7 Remember, O Lord, the sons of Edom</w:t>
+            </w:r>
+          </w:p>
+          <w:p>
+            <w:pPr>
+              <w:pStyle w:val="EnglishHangNoCoptic"/>
+            </w:pPr>
+            <w:r>
+              <w:tab/>
+            </w:r>
+            <w:r>
+              <w:t xml:space="preserve">On </w:t>
+            </w:r>
+            <w:r>
+              <w:t xml:space="preserve">the day of </w:t>
+            </w:r>
+            <w:r>
+              <w:t>[</w:t>
+            </w:r>
+            <w:r>
+              <w:t>the fa</w:t>
+            </w:r>
+            <w:r>
+              <w:t>ll of] Jerusalem, when they said,</w:t>
+            </w:r>
+          </w:p>
+          <w:p>
+            <w:pPr>
+              <w:pStyle w:val="EnglishHangEndNoCoptic"/>
+            </w:pPr>
+            <w:r>
+              <w:tab/>
+              <w:t xml:space="preserve">“Empty it out! Empty it </w:t>
+            </w:r>
+            <w:proofErr w:type="gramStart"/>
+            <w:r>
+              <w:t>out!,</w:t>
+            </w:r>
+            <w:proofErr w:type="gramEnd"/>
+            <w:r>
+              <w:t xml:space="preserve"> even to its foundations!”</w:t>
+            </w:r>
+          </w:p>
           <w:p/>
         </w:tc>
         <w:tc>
@@ -1377,15 +1629,7 @@
               <w:pStyle w:val="EngIndEnd"/>
             </w:pPr>
             <w:r>
-              <w:t xml:space="preserve">the day of </w:t>
-            </w:r>
-            <w:proofErr w:type="spellStart"/>
-            <w:r>
-              <w:t>Ierousalem</w:t>
-            </w:r>
-            <w:proofErr w:type="spellEnd"/>
-            <w:r>
-              <w:t>,</w:t>
+              <w:t>the day of Ierousalem,</w:t>
             </w:r>
           </w:p>
           <w:p>
@@ -1414,15 +1658,7 @@
               <w:pStyle w:val="EngIndEnd"/>
             </w:pPr>
             <w:r>
-              <w:t xml:space="preserve">Remember, O Lord, the children of Edom in the day of Jerusalem; who said, </w:t>
-            </w:r>
-            <w:proofErr w:type="spellStart"/>
-            <w:r>
-              <w:t>Rase</w:t>
-            </w:r>
-            <w:proofErr w:type="spellEnd"/>
-            <w:r>
-              <w:t xml:space="preserve"> </w:t>
+              <w:t xml:space="preserve">Remember, O Lord, the children of Edom in the day of Jerusalem; who said, Rase </w:t>
             </w:r>
             <w:r>
               <w:rPr>
@@ -1431,15 +1667,7 @@
               <w:t>it</w:t>
             </w:r>
             <w:r>
-              <w:t xml:space="preserve">, </w:t>
-            </w:r>
-            <w:proofErr w:type="spellStart"/>
-            <w:r>
-              <w:t>rase</w:t>
-            </w:r>
-            <w:proofErr w:type="spellEnd"/>
-            <w:r>
-              <w:t xml:space="preserve"> </w:t>
+              <w:t xml:space="preserve">, rase </w:t>
             </w:r>
             <w:r>
               <w:rPr>
@@ -1601,7 +1829,11 @@
             </w:pPr>
             <w:r>
               <w:tab/>
-              <w:t>Blessed is he who seizes your children</w:t>
+              <w:t xml:space="preserve">Blessed is he who seizes your </w:t>
+            </w:r>
+            <w:r>
+              <w:lastRenderedPageBreak/>
+              <w:t>children</w:t>
             </w:r>
           </w:p>
           <w:p>
@@ -1609,7 +1841,6 @@
               <w:pStyle w:val="EnglishHangEndNoCoptic"/>
             </w:pPr>
             <w:r>
-              <w:lastRenderedPageBreak/>
               <w:tab/>
               <w:t>and dashes them against the rock.</w:t>
             </w:r>
@@ -1617,7 +1848,7 @@
               <w:rPr>
                 <w:rStyle w:val="FootnoteReference"/>
               </w:rPr>
-              <w:footnoteReference w:id="3"/>
+              <w:footnoteReference w:id="5"/>
             </w:r>
           </w:p>
           <w:p>
@@ -1650,6 +1881,46 @@
           <w:tcPr>
             <w:tcW w:w="615" w:type="pct"/>
           </w:tcPr>
+          <w:p>
+            <w:pPr>
+              <w:pStyle w:val="EnglishHangNoCoptic"/>
+            </w:pPr>
+            <w:r>
+              <w:t>8 O daughter of Babylon</w:t>
+            </w:r>
+            <w:r>
+              <w:t xml:space="preserve">, </w:t>
+            </w:r>
+            <w:proofErr w:type="gramStart"/>
+            <w:r>
+              <w:t>you</w:t>
+            </w:r>
+            <w:proofErr w:type="gramEnd"/>
+            <w:r>
+              <w:t xml:space="preserve"> wretch</w:t>
+            </w:r>
+            <w:r>
+              <w:t>!</w:t>
+            </w:r>
+          </w:p>
+          <w:p>
+            <w:pPr>
+              <w:pStyle w:val="EnglishHangEndNoCoptic"/>
+            </w:pPr>
+            <w:r>
+              <w:tab/>
+              <w:t xml:space="preserve">Blessed is he who </w:t>
+            </w:r>
+            <w:r>
+              <w:t xml:space="preserve">will deal with you as you </w:t>
+            </w:r>
+            <w:r>
+              <w:t>dealt</w:t>
+            </w:r>
+            <w:r>
+              <w:t xml:space="preserve"> with us!</w:t>
+            </w:r>
+          </w:p>
           <w:p/>
         </w:tc>
         <w:tc>
@@ -1658,6 +1929,7 @@
           </w:tcPr>
           <w:p>
             <w:r>
+              <w:lastRenderedPageBreak/>
               <w:t>O daughter of Babylon, thou cursed one, blessed shall he be that shall do unto thee, as thou hast done unto us.</w:t>
             </w:r>
           </w:p>
@@ -1687,15 +1959,7 @@
               <w:pStyle w:val="EngIndEnd"/>
             </w:pPr>
             <w:r>
-              <w:t xml:space="preserve">Happy shall he be who will </w:t>
-            </w:r>
-            <w:proofErr w:type="spellStart"/>
-            <w:r>
-              <w:t>requite</w:t>
-            </w:r>
-            <w:proofErr w:type="spellEnd"/>
-            <w:r>
-              <w:t xml:space="preserve"> </w:t>
+              <w:t xml:space="preserve">Happy shall he be who will requite </w:t>
             </w:r>
             <w:r>
               <w:lastRenderedPageBreak/>
@@ -1835,7 +2099,45 @@
           <w:tcPr>
             <w:tcW w:w="615" w:type="pct"/>
           </w:tcPr>
-          <w:p/>
+          <w:p>
+            <w:pPr>
+              <w:pStyle w:val="EnglishHangNoCoptic"/>
+            </w:pPr>
+            <w:r>
+              <w:t xml:space="preserve">9 </w:t>
+            </w:r>
+            <w:r>
+              <w:t xml:space="preserve">Blessed is he who </w:t>
+            </w:r>
+            <w:r>
+              <w:t>will seize</w:t>
+            </w:r>
+            <w:r>
+              <w:t xml:space="preserve"> your </w:t>
+            </w:r>
+            <w:r>
+              <w:t>infants</w:t>
+            </w:r>
+          </w:p>
+          <w:p>
+            <w:pPr>
+              <w:pStyle w:val="EnglishHangEndNoCoptic"/>
+            </w:pPr>
+            <w:r>
+              <w:tab/>
+              <w:t>and dashes them against the rock.</w:t>
+            </w:r>
+            <w:r>
+              <w:rPr>
+                <w:rStyle w:val="FootnoteReference"/>
+              </w:rPr>
+              <w:footnoteReference w:id="6"/>
+            </w:r>
+          </w:p>
+          <w:p>
+            <w:bookmarkStart w:id="0" w:name="_GoBack"/>
+            <w:bookmarkEnd w:id="0"/>
+          </w:p>
         </w:tc>
         <w:tc>
           <w:tcPr>
@@ -1864,15 +2166,7 @@
               <w:pStyle w:val="EngIndEnd"/>
             </w:pPr>
             <w:r>
-              <w:t xml:space="preserve">and dash them against </w:t>
-            </w:r>
-            <w:proofErr w:type="spellStart"/>
-            <w:r>
-              <w:t>he</w:t>
-            </w:r>
-            <w:proofErr w:type="spellEnd"/>
-            <w:r>
-              <w:t xml:space="preserve"> rock!</w:t>
+              <w:t>and dash them against he rock!</w:t>
             </w:r>
           </w:p>
         </w:tc>
@@ -1947,8 +2241,6 @@
               </w:rPr>
               <w:t>And dash your infants against the rock.</w:t>
             </w:r>
-            <w:bookmarkStart w:id="0" w:name="_GoBack"/>
-            <w:bookmarkEnd w:id="0"/>
           </w:p>
         </w:tc>
       </w:tr>
@@ -2044,7 +2336,7 @@
         <w:footnoteRef/>
       </w:r>
       <w:r>
-        <w:t xml:space="preserve"> See footnote on page 170. &lt;See previous footnote&gt;</w:t>
+        <w:t xml:space="preserve"> Jerusalem and Zion are types of the Church, the bride of Christ. ‘Christ loved the Church and gave Himself up for her’ (Ephes. 5:25f).</w:t>
       </w:r>
     </w:p>
   </w:footnote>
@@ -2060,7 +2352,55 @@
         <w:footnoteRef/>
       </w:r>
       <w:r>
+        <w:t xml:space="preserve"> See footnote on page 170. &lt;See previous footnote&gt;</w:t>
+      </w:r>
+    </w:p>
+  </w:footnote>
+  <w:footnote w:id="4">
+    <w:p>
+      <w:pPr>
+        <w:pStyle w:val="footnote"/>
+      </w:pPr>
+      <w:r>
+        <w:rPr>
+          <w:rStyle w:val="FootnoteReference"/>
+        </w:rPr>
+        <w:footnoteRef/>
+      </w:r>
+      <w:r>
+        <w:t xml:space="preserve"> See previous footnote.</w:t>
+      </w:r>
+    </w:p>
+  </w:footnote>
+  <w:footnote w:id="5">
+    <w:p>
+      <w:pPr>
+        <w:pStyle w:val="footnote"/>
+      </w:pPr>
+      <w:r>
+        <w:rPr>
+          <w:rStyle w:val="FootnoteReference"/>
+        </w:rPr>
+        <w:footnoteRef/>
+      </w:r>
+      <w:r>
         <w:t xml:space="preserve"> Babylon signifies the flesh. Blessed is he who subdues it with fasts and deprives it of joys, as it dealt with the soul, and who dashes incipient evil thoughts, while still weak, against the Rock which is Christ (1 Cor. 10:4; Mt. 21:44; Rev. 18).</w:t>
+      </w:r>
+    </w:p>
+  </w:footnote>
+  <w:footnote w:id="6">
+    <w:p>
+      <w:pPr>
+        <w:pStyle w:val="footnote"/>
+      </w:pPr>
+      <w:r>
+        <w:rPr>
+          <w:rStyle w:val="FootnoteReference"/>
+        </w:rPr>
+        <w:footnoteRef/>
+      </w:r>
+      <w:r>
+        <w:t xml:space="preserve"> Babylon signifies the flesh. Blessed is he who subdues it with fasts and deprives it of joys, as it dealt with the soul, and who dashes incipient evil thoughts, while still weak, against the Rock which is Christ (1 Cor. 10:4; Mt. 21:44; Rev. 18). [JS] Fr. Athanasius has “and bury them beside the rock”</w:t>
       </w:r>
     </w:p>
   </w:footnote>
@@ -3124,6 +3464,21 @@
       <w:szCs w:val="20"/>
     </w:rPr>
   </w:style>
+  <w:style w:type="paragraph" w:customStyle="1" w:styleId="Rubric">
+    <w:name w:val="Rubric"/>
+    <w:basedOn w:val="Normal"/>
+    <w:qFormat/>
+    <w:rsid w:val="00635B23"/>
+    <w:pPr>
+      <w:spacing w:line="276" w:lineRule="auto"/>
+    </w:pPr>
+    <w:rPr>
+      <w:rFonts w:ascii="Garamond" w:hAnsi="Garamond"/>
+      <w:i/>
+      <w:sz w:val="24"/>
+      <w:lang w:val="en-CA"/>
+    </w:rPr>
+  </w:style>
 </w:styles>
 </file>
 
@@ -3415,7 +3770,7 @@
 </file>
 
 <file path=customXml/itemProps1.xml><?xml version="1.0" encoding="utf-8"?>
-<ds:datastoreItem xmlns:ds="http://schemas.openxmlformats.org/officeDocument/2006/customXml" ds:itemID="{870CF7A1-E020-4CF6-B44D-6737FB7E8817}">
+<ds:datastoreItem xmlns:ds="http://schemas.openxmlformats.org/officeDocument/2006/customXml" ds:itemID="{8FB4D13B-D622-4524-AF15-212D846532AD}">
   <ds:schemaRefs>
     <ds:schemaRef ds:uri="http://schemas.openxmlformats.org/officeDocument/2006/bibliography"/>
   </ds:schemaRefs>

</xml_diff>